<commit_message>
Incremento e decremento dos atributos implementados
</commit_message>
<xml_diff>
--- a/docs/FichaRenascido.docx
+++ b/docs/FichaRenascido.docx
@@ -2574,6 +2574,27 @@
     </w:p>
     <w:p>
       <w:pPr>
+        <w:spacing w:before="100" w:beforeAutospacing="1" w:after="100" w:afterAutospacing="1" w:line="240" w:lineRule="auto"/>
+        <w:ind w:left="1440"/>
+        <w:rPr>
+          <w:rFonts w:ascii="Segoe UI" w:eastAsia="Times New Roman" w:hAnsi="Segoe UI" w:cs="Segoe UI"/>
+          <w:sz w:val="28"/>
+          <w:szCs w:val="28"/>
+          <w:lang w:eastAsia="pt-BR"/>
+        </w:rPr>
+      </w:pPr>
+      <w:r>
+        <w:rPr>
+          <w:rFonts w:ascii="Segoe UI" w:eastAsia="Times New Roman" w:hAnsi="Segoe UI" w:cs="Segoe UI"/>
+          <w:sz w:val="28"/>
+          <w:szCs w:val="28"/>
+          <w:lang w:eastAsia="pt-BR"/>
+        </w:rPr>
+        <w:t>Lider dos batalhões com meu irmão</w:t>
+      </w:r>
+    </w:p>
+    <w:p>
+      <w:pPr>
         <w:numPr>
           <w:ilvl w:val="0"/>
           <w:numId w:val="7"/>
@@ -2599,6 +2620,27 @@
     </w:p>
     <w:p>
       <w:pPr>
+        <w:spacing w:before="100" w:beforeAutospacing="1" w:after="100" w:afterAutospacing="1" w:line="240" w:lineRule="auto"/>
+        <w:ind w:left="1440"/>
+        <w:rPr>
+          <w:rFonts w:ascii="Segoe UI" w:eastAsia="Times New Roman" w:hAnsi="Segoe UI" w:cs="Segoe UI"/>
+          <w:sz w:val="28"/>
+          <w:szCs w:val="28"/>
+          <w:lang w:eastAsia="pt-BR"/>
+        </w:rPr>
+      </w:pPr>
+      <w:r>
+        <w:rPr>
+          <w:rFonts w:ascii="Segoe UI" w:eastAsia="Times New Roman" w:hAnsi="Segoe UI" w:cs="Segoe UI"/>
+          <w:sz w:val="28"/>
+          <w:szCs w:val="28"/>
+          <w:lang w:eastAsia="pt-BR"/>
+        </w:rPr>
+        <w:t>Um mártir (com meu irmão)</w:t>
+      </w:r>
+    </w:p>
+    <w:p>
+      <w:pPr>
         <w:numPr>
           <w:ilvl w:val="0"/>
           <w:numId w:val="7"/>
@@ -2621,14 +2663,26 @@
         </w:rPr>
         <w:t>Que legado deixou para o seu clã ou inimigos?</w:t>
       </w:r>
-      <w:r>
-        <w:rPr>
-          <w:rFonts w:ascii="Segoe UI" w:eastAsia="Times New Roman" w:hAnsi="Segoe UI" w:cs="Segoe UI"/>
-          <w:sz w:val="28"/>
-          <w:szCs w:val="28"/>
-          <w:lang w:eastAsia="pt-BR"/>
-        </w:rPr>
-        <w:br/>
+    </w:p>
+    <w:p>
+      <w:pPr>
+        <w:spacing w:before="100" w:beforeAutospacing="1" w:after="100" w:afterAutospacing="1" w:line="240" w:lineRule="auto"/>
+        <w:ind w:left="1440"/>
+        <w:rPr>
+          <w:rFonts w:ascii="Segoe UI" w:eastAsia="Times New Roman" w:hAnsi="Segoe UI" w:cs="Segoe UI"/>
+          <w:sz w:val="28"/>
+          <w:szCs w:val="28"/>
+          <w:lang w:eastAsia="pt-BR"/>
+        </w:rPr>
+      </w:pPr>
+      <w:r>
+        <w:rPr>
+          <w:rFonts w:ascii="Segoe UI" w:eastAsia="Times New Roman" w:hAnsi="Segoe UI" w:cs="Segoe UI"/>
+          <w:sz w:val="28"/>
+          <w:szCs w:val="28"/>
+          <w:lang w:eastAsia="pt-BR"/>
+        </w:rPr>
+        <w:t>Ensinamos a arte da guerra para o nosso clã</w:t>
       </w:r>
       <w:r>
         <w:rPr>
@@ -2722,81 +2776,6 @@
     </w:p>
     <w:p>
       <w:pPr>
-        <w:numPr>
-          <w:ilvl w:val="0"/>
-          <w:numId w:val="8"/>
-        </w:numPr>
-        <w:spacing w:before="100" w:beforeAutospacing="1" w:after="100" w:afterAutospacing="1" w:line="240" w:lineRule="auto"/>
-        <w:ind w:left="1440"/>
-        <w:rPr>
-          <w:rFonts w:ascii="Segoe UI" w:eastAsia="Times New Roman" w:hAnsi="Segoe UI" w:cs="Segoe UI"/>
-          <w:sz w:val="28"/>
-          <w:szCs w:val="28"/>
-          <w:lang w:eastAsia="pt-BR"/>
-        </w:rPr>
-      </w:pPr>
-      <w:r>
-        <w:rPr>
-          <w:rFonts w:ascii="Segoe UI" w:eastAsia="Times New Roman" w:hAnsi="Segoe UI" w:cs="Segoe UI"/>
-          <w:sz w:val="28"/>
-          <w:szCs w:val="28"/>
-          <w:lang w:eastAsia="pt-BR"/>
-        </w:rPr>
-        <w:t>Morreu em batalha?</w:t>
-      </w:r>
-    </w:p>
-    <w:p>
-      <w:pPr>
-        <w:numPr>
-          <w:ilvl w:val="0"/>
-          <w:numId w:val="8"/>
-        </w:numPr>
-        <w:spacing w:before="100" w:beforeAutospacing="1" w:after="100" w:afterAutospacing="1" w:line="240" w:lineRule="auto"/>
-        <w:ind w:left="1440"/>
-        <w:rPr>
-          <w:rFonts w:ascii="Segoe UI" w:eastAsia="Times New Roman" w:hAnsi="Segoe UI" w:cs="Segoe UI"/>
-          <w:sz w:val="28"/>
-          <w:szCs w:val="28"/>
-          <w:lang w:eastAsia="pt-BR"/>
-        </w:rPr>
-      </w:pPr>
-      <w:r>
-        <w:rPr>
-          <w:rFonts w:ascii="Segoe UI" w:eastAsia="Times New Roman" w:hAnsi="Segoe UI" w:cs="Segoe UI"/>
-          <w:sz w:val="28"/>
-          <w:szCs w:val="28"/>
-          <w:lang w:eastAsia="pt-BR"/>
-        </w:rPr>
-        <w:t>Foi traído?</w:t>
-      </w:r>
-    </w:p>
-    <w:p>
-      <w:pPr>
-        <w:numPr>
-          <w:ilvl w:val="0"/>
-          <w:numId w:val="8"/>
-        </w:numPr>
-        <w:spacing w:before="100" w:beforeAutospacing="1" w:after="100" w:afterAutospacing="1" w:line="240" w:lineRule="auto"/>
-        <w:ind w:left="1440"/>
-        <w:rPr>
-          <w:rFonts w:ascii="Segoe UI" w:eastAsia="Times New Roman" w:hAnsi="Segoe UI" w:cs="Segoe UI"/>
-          <w:sz w:val="28"/>
-          <w:szCs w:val="28"/>
-          <w:lang w:eastAsia="pt-BR"/>
-        </w:rPr>
-      </w:pPr>
-      <w:r>
-        <w:rPr>
-          <w:rFonts w:ascii="Segoe UI" w:eastAsia="Times New Roman" w:hAnsi="Segoe UI" w:cs="Segoe UI"/>
-          <w:sz w:val="28"/>
-          <w:szCs w:val="28"/>
-          <w:lang w:eastAsia="pt-BR"/>
-        </w:rPr>
-        <w:t>Se sacrificou?</w:t>
-      </w:r>
-    </w:p>
-    <w:p>
-      <w:pPr>
         <w:spacing w:beforeAutospacing="1" w:after="100" w:afterAutospacing="1" w:line="240" w:lineRule="auto"/>
         <w:rPr>
           <w:rFonts w:ascii="Segoe UI" w:eastAsia="Times New Roman" w:hAnsi="Segoe UI" w:cs="Segoe UI"/>
@@ -2805,16 +2784,27 @@
           <w:lang w:eastAsia="pt-BR"/>
         </w:rPr>
       </w:pPr>
-      <w:r>
-        <w:rPr>
-          <w:rFonts w:ascii="Segoe UI" w:eastAsia="Times New Roman" w:hAnsi="Segoe UI" w:cs="Segoe UI"/>
-          <w:i/>
-          <w:iCs/>
-          <w:sz w:val="28"/>
-          <w:szCs w:val="28"/>
-          <w:lang w:eastAsia="pt-BR"/>
-        </w:rPr>
-        <w:t>(1–3 linhas narrativas que sejam impactantes, algo que assombre o personagem ou o defina como lenda.)</w:t>
+      <w:proofErr w:type="spellStart"/>
+      <w:proofErr w:type="gramStart"/>
+      <w:r>
+        <w:rPr>
+          <w:rFonts w:ascii="Segoe UI" w:eastAsia="Times New Roman" w:hAnsi="Segoe UI" w:cs="Segoe UI"/>
+          <w:sz w:val="28"/>
+          <w:szCs w:val="28"/>
+          <w:lang w:eastAsia="pt-BR"/>
+        </w:rPr>
+        <w:t>Ta</w:t>
+      </w:r>
+      <w:proofErr w:type="spellEnd"/>
+      <w:proofErr w:type="gramEnd"/>
+      <w:r>
+        <w:rPr>
+          <w:rFonts w:ascii="Segoe UI" w:eastAsia="Times New Roman" w:hAnsi="Segoe UI" w:cs="Segoe UI"/>
+          <w:sz w:val="28"/>
+          <w:szCs w:val="28"/>
+          <w:lang w:eastAsia="pt-BR"/>
+        </w:rPr>
+        <w:t xml:space="preserve"> na história.</w:t>
       </w:r>
     </w:p>
     <w:p>
@@ -2924,6 +2914,27 @@
     </w:p>
     <w:p>
       <w:pPr>
+        <w:spacing w:before="100" w:beforeAutospacing="1" w:after="100" w:afterAutospacing="1" w:line="240" w:lineRule="auto"/>
+        <w:ind w:left="1440"/>
+        <w:rPr>
+          <w:rFonts w:ascii="Segoe UI" w:eastAsia="Times New Roman" w:hAnsi="Segoe UI" w:cs="Segoe UI"/>
+          <w:sz w:val="28"/>
+          <w:szCs w:val="28"/>
+          <w:lang w:eastAsia="pt-BR"/>
+        </w:rPr>
+      </w:pPr>
+      <w:r>
+        <w:rPr>
+          <w:rFonts w:ascii="Segoe UI" w:eastAsia="Times New Roman" w:hAnsi="Segoe UI" w:cs="Segoe UI"/>
+          <w:sz w:val="28"/>
+          <w:szCs w:val="28"/>
+          <w:lang w:eastAsia="pt-BR"/>
+        </w:rPr>
+        <w:t>Lembro de tudo.</w:t>
+      </w:r>
+    </w:p>
+    <w:p>
+      <w:pPr>
         <w:numPr>
           <w:ilvl w:val="0"/>
           <w:numId w:val="9"/>
@@ -2944,11 +2955,33 @@
           <w:szCs w:val="28"/>
           <w:lang w:eastAsia="pt-BR"/>
         </w:rPr>
+        <w:lastRenderedPageBreak/>
         <w:t>O que sente?</w:t>
       </w:r>
     </w:p>
     <w:p>
       <w:pPr>
+        <w:spacing w:before="100" w:beforeAutospacing="1" w:after="100" w:afterAutospacing="1" w:line="240" w:lineRule="auto"/>
+        <w:ind w:left="1440"/>
+        <w:rPr>
+          <w:rFonts w:ascii="Segoe UI" w:eastAsia="Times New Roman" w:hAnsi="Segoe UI" w:cs="Segoe UI"/>
+          <w:sz w:val="28"/>
+          <w:szCs w:val="28"/>
+          <w:lang w:eastAsia="pt-BR"/>
+        </w:rPr>
+      </w:pPr>
+      <w:r>
+        <w:rPr>
+          <w:rFonts w:ascii="Segoe UI" w:eastAsia="Times New Roman" w:hAnsi="Segoe UI" w:cs="Segoe UI"/>
+          <w:sz w:val="28"/>
+          <w:szCs w:val="28"/>
+          <w:lang w:eastAsia="pt-BR"/>
+        </w:rPr>
+        <w:t>Sinto ódio e vingança</w:t>
+      </w:r>
+    </w:p>
+    <w:p>
+      <w:pPr>
         <w:spacing w:beforeAutospacing="1" w:after="100" w:afterAutospacing="1" w:line="240" w:lineRule="auto"/>
         <w:rPr>
           <w:rFonts w:ascii="Segoe UI" w:eastAsia="Times New Roman" w:hAnsi="Segoe UI" w:cs="Segoe UI"/>
@@ -2986,7 +3019,6 @@
           <w:szCs w:val="28"/>
           <w:lang w:eastAsia="pt-BR"/>
         </w:rPr>
-        <w:lastRenderedPageBreak/>
         <w:pict w14:anchorId="6DBA44F8">
           <v:rect id="_x0000_i1031" style="width:0;height:1.5pt" o:hralign="center" o:hrstd="t" o:hr="t" fillcolor="#a0a0a0" stroked="f"/>
         </w:pict>
@@ -5360,6 +5392,7 @@
   <w:style w:type="character" w:default="1" w:styleId="Fontepargpadro">
     <w:name w:val="Default Paragraph Font"/>
     <w:uiPriority w:val="1"/>
+    <w:semiHidden/>
     <w:unhideWhenUsed/>
   </w:style>
   <w:style w:type="table" w:default="1" w:styleId="Tabelanormal">

</xml_diff>